<commit_message>
Lab 4 - Correction
</commit_message>
<xml_diff>
--- a/Lab 4/Lab 4.docx
+++ b/Lab 4/Lab 4.docx
@@ -16,23 +16,7 @@
           <w:bCs/>
           <w:u w:val="single"/>
         </w:rPr>
-        <w:t>S</w:t>
-      </w:r>
-      <w:r>
-        <w:rPr>
-          <w:b/>
-          <w:bCs/>
-          <w:u w:val="single"/>
-        </w:rPr>
-        <w:t>creenshots</w:t>
-      </w:r>
-      <w:r>
-        <w:rPr>
-          <w:b/>
-          <w:bCs/>
-          <w:u w:val="single"/>
-        </w:rPr>
-        <w:t xml:space="preserve"> of all the calculations:</w:t>
+        <w:t>Screenshots of all the calculations:</w:t>
       </w:r>
     </w:p>
     <w:p>
@@ -242,22 +226,15 @@
       </w:r>
     </w:p>
     <w:p>
-      <w:pPr>
-        <w:rPr>
-          <w:b/>
-          <w:bCs/>
-          <w:u w:val="single"/>
-        </w:rPr>
-      </w:pPr>
       <w:r>
         <w:rPr>
           <w:noProof/>
         </w:rPr>
         <w:drawing>
-          <wp:inline distT="0" distB="0" distL="0" distR="0" wp14:anchorId="5954BB50" wp14:editId="2C9862F0">
-            <wp:extent cx="3787140" cy="2141220"/>
-            <wp:effectExtent l="0" t="0" r="3810" b="0"/>
-            <wp:docPr id="10" name="Picture 10"/>
+          <wp:inline distT="0" distB="0" distL="0" distR="0" wp14:anchorId="289CA8F3" wp14:editId="068CA88F">
+            <wp:extent cx="3726180" cy="2133600"/>
+            <wp:effectExtent l="0" t="0" r="7620" b="0"/>
+            <wp:docPr id="1" name="Picture 1"/>
             <wp:cNvGraphicFramePr>
               <a:graphicFrameLocks xmlns:a="http://schemas.openxmlformats.org/drawingml/2006/main" noChangeAspect="1"/>
             </wp:cNvGraphicFramePr>
@@ -265,7 +242,7 @@
               <a:graphicData uri="http://schemas.openxmlformats.org/drawingml/2006/picture">
                 <pic:pic xmlns:pic="http://schemas.openxmlformats.org/drawingml/2006/picture">
                   <pic:nvPicPr>
-                    <pic:cNvPr id="10" name="Picture 10"/>
+                    <pic:cNvPr id="1" name="Picture 1"/>
                     <pic:cNvPicPr/>
                   </pic:nvPicPr>
                   <pic:blipFill>
@@ -283,7 +260,7 @@
                   <pic:spPr>
                     <a:xfrm>
                       <a:off x="0" y="0"/>
-                      <a:ext cx="3787140" cy="2141220"/>
+                      <a:ext cx="3726180" cy="2133600"/>
                     </a:xfrm>
                     <a:prstGeom prst="rect">
                       <a:avLst/>
@@ -295,15 +272,6 @@
           </wp:inline>
         </w:drawing>
       </w:r>
-    </w:p>
-    <w:p>
-      <w:pPr>
-        <w:rPr>
-          <w:b/>
-          <w:bCs/>
-          <w:u w:val="single"/>
-        </w:rPr>
-      </w:pPr>
       <w:r>
         <w:rPr>
           <w:b/>

</xml_diff>